<commit_message>
TITE-DTP Chapter: Cohort of 3 + Discussion
Updated the cohort of 3 example to talk about the inconsistency. Updated the discussion accordingly as well.

The only thing left is to potentially plot what Cindy suggested.
</commit_message>
<xml_diff>
--- a/Thesis/Chapters/TITE-DTP/Word Count.docx
+++ b/Thesis/Chapters/TITE-DTP/Word Count.docx
@@ -1,6 +1,6 @@
 
 <file path=word/document.xml><?xml version="1.0" encoding="utf-8"?>
-<w:document xmlns:wpc="http://schemas.microsoft.com/office/word/2010/wordprocessingCanvas" xmlns:cx="http://schemas.microsoft.com/office/drawing/2014/chartex" xmlns:cx1="http://schemas.microsoft.com/office/drawing/2015/9/8/chartex" xmlns:cx2="http://schemas.microsoft.com/office/drawing/2015/10/21/chartex" xmlns:cx3="http://schemas.microsoft.com/office/drawing/2016/5/9/chartex" xmlns:cx4="http://schemas.microsoft.com/office/drawing/2016/5/10/chartex" xmlns:cx5="http://schemas.microsoft.com/office/drawing/2016/5/11/chartex" xmlns:cx6="http://schemas.microsoft.com/office/drawing/2016/5/12/chartex" xmlns:cx7="http://schemas.microsoft.com/office/drawing/2016/5/13/chartex" xmlns:cx8="http://schemas.microsoft.com/office/drawing/2016/5/14/chartex" xmlns:mc="http://schemas.openxmlformats.org/markup-compatibility/2006" xmlns:aink="http://schemas.microsoft.com/office/drawing/2016/ink" xmlns:am3d="http://schemas.microsoft.com/office/drawing/2017/model3d" xmlns:o="urn:schemas-microsoft-com:office:office" xmlns:oel="http://schemas.microsoft.com/office/2019/extlst" xmlns:r="http://schemas.openxmlformats.org/officeDocument/2006/relationships" xmlns:m="http://schemas.openxmlformats.org/officeDocument/2006/math" xmlns:v="urn:schemas-microsoft-com:vml" xmlns:wp14="http://schemas.microsoft.com/office/word/2010/wordprocessingDrawing" xmlns:wp="http://schemas.openxmlformats.org/drawingml/2006/wordprocessingDrawing" xmlns:w10="urn:schemas-microsoft-com:office:word" xmlns:w="http://schemas.openxmlformats.org/wordprocessingml/2006/main" xmlns:w14="http://schemas.microsoft.com/office/word/2010/wordml" xmlns:w15="http://schemas.microsoft.com/office/word/2012/wordml" xmlns:w16cex="http://schemas.microsoft.com/office/word/2018/wordml/cex" xmlns:w16cid="http://schemas.microsoft.com/office/word/2016/wordml/cid" xmlns:w16="http://schemas.microsoft.com/office/word/2018/wordml" xmlns:w16sdtdh="http://schemas.microsoft.com/office/word/2020/wordml/sdtdatahash" xmlns:w16se="http://schemas.microsoft.com/office/word/2015/wordml/symex" xmlns:wpg="http://schemas.microsoft.com/office/word/2010/wordprocessingGroup" xmlns:wpi="http://schemas.microsoft.com/office/word/2010/wordprocessingInk" xmlns:wne="http://schemas.microsoft.com/office/word/2006/wordml" xmlns:wps="http://schemas.microsoft.com/office/word/2010/wordprocessingShape" mc:Ignorable="w14 w15 w16se w16cid w16 w16cex w16sdtdh wp14">
+<w:document xmlns:wpc="http://schemas.microsoft.com/office/word/2010/wordprocessingCanvas" xmlns:cx="http://schemas.microsoft.com/office/drawing/2014/chartex" xmlns:cx1="http://schemas.microsoft.com/office/drawing/2015/9/8/chartex" xmlns:cx2="http://schemas.microsoft.com/office/drawing/2015/10/21/chartex" xmlns:cx3="http://schemas.microsoft.com/office/drawing/2016/5/9/chartex" xmlns:cx4="http://schemas.microsoft.com/office/drawing/2016/5/10/chartex" xmlns:cx5="http://schemas.microsoft.com/office/drawing/2016/5/11/chartex" xmlns:cx6="http://schemas.microsoft.com/office/drawing/2016/5/12/chartex" xmlns:cx7="http://schemas.microsoft.com/office/drawing/2016/5/13/chartex" xmlns:cx8="http://schemas.microsoft.com/office/drawing/2016/5/14/chartex" xmlns:mc="http://schemas.openxmlformats.org/markup-compatibility/2006" xmlns:aink="http://schemas.microsoft.com/office/drawing/2016/ink" xmlns:am3d="http://schemas.microsoft.com/office/drawing/2017/model3d" xmlns:o="urn:schemas-microsoft-com:office:office" xmlns:oel="http://schemas.microsoft.com/office/2019/extlst" xmlns:r="http://schemas.openxmlformats.org/officeDocument/2006/relationships" xmlns:m="http://schemas.openxmlformats.org/officeDocument/2006/math" xmlns:v="urn:schemas-microsoft-com:vml" xmlns:wp14="http://schemas.microsoft.com/office/word/2010/wordprocessingDrawing" xmlns:wp="http://schemas.openxmlformats.org/drawingml/2006/wordprocessingDrawing" xmlns:w10="urn:schemas-microsoft-com:office:word" xmlns:w="http://schemas.openxmlformats.org/wordprocessingml/2006/main" xmlns:w14="http://schemas.microsoft.com/office/word/2010/wordml" xmlns:w15="http://schemas.microsoft.com/office/word/2012/wordml" xmlns:w16cex="http://schemas.microsoft.com/office/word/2018/wordml/cex" xmlns:w16cid="http://schemas.microsoft.com/office/word/2016/wordml/cid" xmlns:w16="http://schemas.microsoft.com/office/word/2018/wordml" xmlns:w16du="http://schemas.microsoft.com/office/word/2023/wordml/word16du" xmlns:w16sdtdh="http://schemas.microsoft.com/office/word/2020/wordml/sdtdatahash" xmlns:w16se="http://schemas.microsoft.com/office/word/2015/wordml/symex" xmlns:wpg="http://schemas.microsoft.com/office/word/2010/wordprocessingGroup" xmlns:wpi="http://schemas.microsoft.com/office/word/2010/wordprocessingInk" xmlns:wne="http://schemas.microsoft.com/office/word/2006/wordml" xmlns:wps="http://schemas.microsoft.com/office/word/2010/wordprocessingShape" mc:Ignorable="w14 w15 w16se w16cid w16 w16cex w16sdtdh wp14">
   <w:body>
     <w:p>
       <w:r>
@@ -1005,482 +1005,610 @@
     </w:p>
     <w:p>
       <w:r>
-        <w:t>After calculating all possible outcomes we can produce a TITE-DTP for this cohort (Table 1). As previously specified the first patient starts at dose-level 2, and as there are 36 possible outcomes there are 36 pathways to the next cohort. We also extend the nomenclature of Brock et al</w:t>
+        <w:t xml:space="preserve">After calculating all possible outcomes we can produce a TITE-DTP for this cohort (Table 1). As previously specified the first patient starts at dose-level 2, and as there are 36 possible outcomes there are 36 pathways to the next cohort. </w:t>
+      </w:r>
+    </w:p>
+    <w:p>
+      <w:r>
+        <w:t xml:space="preserve">We also extend the nomenclature of Brock et al. \cite{brockImplementingEffToxDosefinding2017} to express the different outcomes here the number in brackets represents the amount of follow-up or observation period the patient has completed. So,  N(14) indicates at 14 days the patient has had a partial tolerance event and the corresponding recommended dose for that pathway is dose-level 4. To summarise a large group of these outcomes we may include inequalities in the notation as well. N($\leq$14) would refer to all the outcomes where the patient had 14 days of follow-up or less. Similarly, N($\geq$14) would indicate 14 days or more. </w:t>
+      </w:r>
+      <w:r>
+        <w:t xml:space="preserve">DTPs presented earlier in this chapter have </w:t>
+      </w:r>
+      <w:r>
+        <w:lastRenderedPageBreak/>
+        <w:t xml:space="preserve">been able to convey a lot of information. </w:t>
+      </w:r>
+      <w:r>
+        <w:t>P</w:t>
+      </w:r>
+      <w:r>
+        <w:t>reviously with 64 pathways</w:t>
+      </w:r>
+      <w:r>
+        <w:t>,</w:t>
+      </w:r>
+      <w:r>
+        <w:t xml:space="preserve"> we were able to specify all the possible outcomes and </w:t>
+      </w:r>
+      <w:r>
+        <w:t>dose recommendations</w:t>
+      </w:r>
+      <w:r>
+        <w:t xml:space="preserve"> up to the 4th cohort of three patients. Whereas in the TITE setting</w:t>
+      </w:r>
+      <w:r>
+        <w:t>,</w:t>
+      </w:r>
+      <w:r>
+        <w:t xml:space="preserve"> we have 36 just for one cohort of one patient. One way to improve on this would be to more succinctly summarise the TITE-DTP by aggregating the pathways which lead to the same recommendations. Table </w:t>
+      </w:r>
+      <w:r>
+        <w:t>3</w:t>
+      </w:r>
+      <w:r>
+        <w:t xml:space="preserve"> does this for us.</w:t>
+      </w:r>
+    </w:p>
+    <w:p>
+      <w:r>
+        <w:t>Whilst we can still apply the concept of DTPs to TITE-CRMs we can see even with just one patient and one cohort there are a lot of possible outcomes we have to look at. Also, we have used a fairly small observation period of only 5 weeks. If a larger observation period were to be used the number of pathways can get out of hand very quickly. In the next section</w:t>
+      </w:r>
+      <w:r>
+        <w:t>,</w:t>
+      </w:r>
+      <w:r>
+        <w:t xml:space="preserve"> we explore how adding in an extra patient affects these TITE-DTPs.  </w:t>
+      </w:r>
+    </w:p>
+    <w:p>
+      <w:r>
+        <w:t>Now we consider a cohort of two patients who start at dose-level 2. As before we will consider this the first cohort of patients and only calculate pathways for the next cohort. Here the number of outcomes is a lot greater. There are three potential scenarios either both patients could have a toxicity, one of the patients could have a toxicity and one could not and finally both patients could have no toxicity. Within the two options where patients could potentially have no toxicity</w:t>
+      </w:r>
+      <w:r>
+        <w:t>,</w:t>
+      </w:r>
+      <w:r>
+        <w:t xml:space="preserve"> there a</w:t>
+      </w:r>
+      <w:r>
+        <w:t>re</w:t>
+      </w:r>
+      <w:r>
+        <w:t xml:space="preserve"> multiple outcomes </w:t>
+      </w:r>
+      <w:r>
+        <w:t>depending</w:t>
+      </w:r>
+      <w:r>
+        <w:t xml:space="preserve"> on how much follow-up time is observed. The different scenarios and the associated number of outcomes are:</w:t>
+      </w:r>
+    </w:p>
+    <w:p>
+      <w:r>
+        <w:t>So, for a cohort of two patients with a follow-up period of 35 days</w:t>
+      </w:r>
+      <w:r>
+        <w:t>,</w:t>
+      </w:r>
+      <w:r>
+        <w:t xml:space="preserve"> there are 666 possible pathways. The simplest of these is if both patients have a toxicity. Here both patients are fully weighted and when put into the model the dose recommendation is dose-level 1.</w:t>
+      </w:r>
+    </w:p>
+    <w:p>
+      <w:r>
+        <w:t xml:space="preserve">If one patient has a toxicity and the other one doesn't there will be 35 different outcomes. </w:t>
+      </w:r>
+      <w:r>
+        <w:t>One</w:t>
+      </w:r>
+      <w:r>
+        <w:t xml:space="preserve"> patient has a toxicity and the other has a partial tolerance event on day 1, day 2, day 3, all the way till day 35 where they have fully tolerated the dose (i.e. N(1)T, N(2)T, N(3)T, ..., N(34)T, NT). These outcomes are just an extension of the pathways in Section </w:t>
+      </w:r>
+      <w:r>
+        <w:t>1</w:t>
+      </w:r>
+      <w:r>
+        <w:t xml:space="preserve"> for one cohort of one patient, except now when we model these we include an extra patient in the model who experienced a toxicity. Table </w:t>
+      </w:r>
+      <w:r>
+        <w:t>2</w:t>
+      </w:r>
+      <w:r>
+        <w:t xml:space="preserve">  presents the pathways for this scenario. Here we can see regardless of how much follow-up time the patient with no toxicity has the model will always recommend de-escalating.</w:t>
+      </w:r>
+    </w:p>
+    <w:p>
+      <w:r>
+        <w:t>The most complicated scenario is when both patients have no toxicity. The number of outcomes for this scenario can be calculated using the combinations with replacement formula where n represents the number of follow-up days and r represents the number of patients:</w:t>
+      </w:r>
+    </w:p>
+    <w:p>
+      <w:r>
+        <w:t>Here we have to consider every combination of follow-up days both patients could have completed. We only consider unique combinations of days for example, N(21)N(34) would indicate one patient had been observed for 21 days and the other for 34 days, this would be the same as N(34)N(21) and so would only require one pathway.</w:t>
+      </w:r>
+    </w:p>
+    <w:p>
+      <w:r>
+        <w:t>For our example with 2 patients and an observation window of 35 days</w:t>
+      </w:r>
+      <w:r>
+        <w:t>,</w:t>
+      </w:r>
+      <w:r>
+        <w:t xml:space="preserve"> we get 630 different combinations hence the 630 pathways. Trying to show all these pathways in a table as we did before would be infeasible and hard to interpret so instead we just present the aggregate dose recommendations in Table </w:t>
+      </w:r>
+      <w:r>
+        <w:t>2</w:t>
+      </w:r>
+      <w:r>
+        <w:t>.</w:t>
+      </w:r>
+    </w:p>
+    <w:p>
+      <w:r>
+        <w:t xml:space="preserve">We can see out of the 630 pathways, 102 recommend dose 4 for the next cohort and 528 recommend dose 5. Dose-level 4 is recommended when the combined follow-up between patients is between 2 and 21 days and dose-level 5 is recommended when the combined number of follow-up days is between 20 and 70. This presents another problem with TITE-DTPs as there is some overlap in </w:t>
+      </w:r>
+      <w:r>
+        <w:t>dose recommendations</w:t>
+      </w:r>
+      <w:r>
+        <w:t xml:space="preserve"> depending on how much combined follow-up patients have. So, if the </w:t>
+      </w:r>
+      <w:r>
+        <w:lastRenderedPageBreak/>
+        <w:t xml:space="preserve">combined follow-up between the two patients in the cohort is 20 or 21 days they could potentially be allocated to either dose-level 4 or 5 and the way that decision is made is dependent on the split in follow-up between the two patients. This problem is also visualised in Figure </w:t>
+      </w:r>
+      <w:r>
+        <w:t xml:space="preserve">2. </w:t>
+      </w:r>
+      <w:r>
+        <w:t xml:space="preserve">The red lines indicate </w:t>
+      </w:r>
+      <w:r>
+        <w:t xml:space="preserve">the </w:t>
+      </w:r>
+      <w:r>
+        <w:t xml:space="preserve">combined follow-up time between both patients of 19 and 22 days respectively. Anything greater than 22 days combined follow-up and the model recommends dose-level 5, anything less than 19 and the recommendation is dose-level 4. </w:t>
+      </w:r>
+      <w:r>
+        <w:t>In between</w:t>
+      </w:r>
+      <w:r>
+        <w:t xml:space="preserve"> those two time</w:t>
       </w:r>
       <w:r>
         <w:t xml:space="preserve"> </w:t>
       </w:r>
       <w:r>
-        <w:t xml:space="preserve">to express the different outcomes here the number in brackets </w:t>
-      </w:r>
-      <w:r>
-        <w:t>represents</w:t>
-      </w:r>
-      <w:r>
-        <w:t xml:space="preserve"> the amount of follow-up or observation period the patient has completed. So,  N(14) indicates at 14 days the patient has had a partial tolerance event and the corresponding recommended dose for that pathway is dose-level 4.</w:t>
-      </w:r>
-    </w:p>
-    <w:p>
-      <w:r>
-        <w:t xml:space="preserve">DTPs presented earlier in this chapter have been able to convey a lot of information. </w:t>
-      </w:r>
-      <w:r>
-        <w:t>P</w:t>
-      </w:r>
-      <w:r>
-        <w:t>reviously with 64 pathways</w:t>
-      </w:r>
-      <w:r>
-        <w:t>,</w:t>
-      </w:r>
-      <w:r>
-        <w:t xml:space="preserve"> we were able to specify all the possible outcomes and </w:t>
-      </w:r>
-      <w:r>
-        <w:t>dose recommendations</w:t>
-      </w:r>
-      <w:r>
-        <w:t xml:space="preserve"> up to the 4th cohort of three patients. Whereas in the TITE setting</w:t>
-      </w:r>
-      <w:r>
-        <w:t>,</w:t>
-      </w:r>
-      <w:r>
-        <w:t xml:space="preserve"> we have 36 just for one cohort of one </w:t>
+        <w:t>points is a bit of a grey are</w:t>
+      </w:r>
+      <w:r>
+        <w:t>a</w:t>
+      </w:r>
+      <w:r>
+        <w:t xml:space="preserve"> with the model selecting to escalate higher, to dose-level 5, with less data i.e. combined follow-up time of 20 days. Table </w:t>
+      </w:r>
+      <w:r>
+        <w:t xml:space="preserve">2 </w:t>
+      </w:r>
+      <w:r>
+        <w:t xml:space="preserve"> provides a breakdown of these specific combinations.</w:t>
+      </w:r>
+    </w:p>
+    <w:p>
+      <w:r>
+        <w:t>In the case where one patient has 14 days or less of follow-up</w:t>
+      </w:r>
+      <w:r>
+        <w:t>,</w:t>
+      </w:r>
+      <w:r>
+        <w:t xml:space="preserve"> the model recommends dose-level 4, similarly</w:t>
+      </w:r>
+      <w:r>
+        <w:t>,</w:t>
+      </w:r>
+      <w:r>
+        <w:t xml:space="preserve"> if one patient has at least 18 days of follow up the model recommends dose-level 5. Then when one patient has follow-up times of 15, 16 or 17 the model requires the second patient to have enough follow-up to make the combined total </w:t>
+      </w:r>
+      <w:r>
+        <w:t xml:space="preserve">of </w:t>
+      </w:r>
+      <w:r>
+        <w:t>21 days in order to recommend dose-level 5. So, there exists some threshold whereby the model is happy to escalate further if a single patient has enough follow-up (in this case 18 days) and some critical range where the model will only escalate further if a minimum combined follow-up threshold is met (here this is between 15-17 days for one patient with the threshold being 21 days).</w:t>
+      </w:r>
+    </w:p>
+    <w:p>
+      <w:r>
+        <w:t xml:space="preserve">This could perhaps be similar to </w:t>
+      </w:r>
+      <w:r>
+        <w:t>an</w:t>
+      </w:r>
+      <w:r>
+        <w:t xml:space="preserve"> incoherent CRM design, which escalate after observing a toxicity, except here we </w:t>
+      </w:r>
+      <w:r>
+        <w:t>escalate</w:t>
+      </w:r>
+      <w:r>
+        <w:t xml:space="preserve"> after an inadequate amount of follow-up. It should also be noted that in practice rules may be employed to stop the trial skipping untried doses or skipping multiple doses which is what's being recommended in this case. However, that does not mean that this issue would still not occur even when selecting between two more appropriate dose-levels.</w:t>
+      </w:r>
+    </w:p>
+    <w:p>
+      <w:r>
+        <w:t xml:space="preserve">This issue was examined further by assessing the posterior estimates of our model parameter $\beta$ and it's variance, from the power model used within our TITE-CRM, for each of these different follow-up combinations. Table \ref{tab_tite-dtp:TITEDTP_c2NNprob} shows these values. What can be seen is that there is a specific value of $\beta$ at which point the dose-decision changes from dose-level 4 to 5. The skeleton is updated using the power model and the estimate of $\beta$ to generate posterior probabilities of toxicity for each dose. The dose-level then closest to our target of 25\% is then selected as the recommended dose. So, there must exist some value of $\beta$ at which dose-level 5 now becomes the dose closest to our target. From Table \ref{tab_tite-dtp:TITEDTP_c2NNprob} we can see that a $\beta$ value less than or equal to 0.1489 leads to a dose-recommendation of 4 and a value of 0.1495 or higher leads to a dose recommendation of 5. More specifically, we evaluated values between 0 and 1 up to four decimal places to see exactly where this boundary occurs and found that a $\beta$ value of 0.1492 or lower leads to dose-level 4 and 0.1493 and higher leads to dose-level 5. </w:t>
+      </w:r>
+    </w:p>
+    <w:p>
+      <w:r>
+        <w:t xml:space="preserve">In Figure \ref{fig_tite-dtp:c2NNEstAllCombs} for each possible combination of follow-up from two to 70 days we plotted the estimated value of $\beta$. The red line indicates that critical value of 0.1492 and we can see that any combination of follow-up on or before that line recommends dose-level 4 and any above it recommends dose-level 5. Figure \ref{fig_tite-dtp:c2NNEst2021} focuses specifically on a combined follow-up time of 20 and 21 days and shows how these two combinations of days are the only ones which cross this critical threshold. Each point on the plot is labelled with the individual days of follow-up for both patients.  </w:t>
+      </w:r>
+    </w:p>
+    <w:p>
+      <w:r>
+        <w:t xml:space="preserve">Intuitively, since we are using a linear weight function, we would expect each day of follow-up to be weighted the same across each patient. That's to say if we observe 20 days of follow-up with no toxicity the model should make the same recommendation regardless of if that's 20 patients with only one day of follow-up each or only one patient with 20 days of follow-up. Clearly, that is not the </w:t>
       </w:r>
       <w:r>
         <w:lastRenderedPageBreak/>
-        <w:t xml:space="preserve">patient. One way to improve on this would be to more succinctly summarise the TITE-DTP by aggregating the pathways which lead to the same recommendations. Table </w:t>
-      </w:r>
-      <w:r>
-        <w:t>3</w:t>
-      </w:r>
-      <w:r>
-        <w:t xml:space="preserve"> does this for us.</w:t>
-      </w:r>
-    </w:p>
-    <w:p>
-      <w:r>
-        <w:t>Whilst we can still apply the concept of DTPs to TITE-CRMs we can see even with just one patient and one cohort there are a lot of possible outcomes we have to look at. Also, we have used a fairly small observation period of only 5 weeks. If a larger observation period were to be used the number of pathways can get out of hand very quickly. In the next section</w:t>
-      </w:r>
-      <w:r>
-        <w:t>,</w:t>
-      </w:r>
-      <w:r>
-        <w:t xml:space="preserve"> we explore how adding in an extra patient affects these TITE-DTPs.  </w:t>
-      </w:r>
-    </w:p>
-    <w:p>
-      <w:r>
-        <w:t>Now we consider a cohort of two patients who start at dose-level 2. As before we will consider this the first cohort of patients and only calculate pathways for the next cohort. Here the number of outcomes is a lot greater. There are three potential scenarios either both patients could have a toxicity, one of the patients could have a toxicity and one could not and finally both patients could have no toxicity. Within the two options where patients could potentially have no toxicity</w:t>
-      </w:r>
-      <w:r>
-        <w:t>,</w:t>
-      </w:r>
-      <w:r>
-        <w:t xml:space="preserve"> there a</w:t>
-      </w:r>
-      <w:r>
-        <w:t>re</w:t>
-      </w:r>
-      <w:r>
-        <w:t xml:space="preserve"> multiple outcomes </w:t>
-      </w:r>
-      <w:r>
-        <w:t>depending</w:t>
-      </w:r>
-      <w:r>
-        <w:t xml:space="preserve"> on how much follow-up time is observed. The different scenarios and the associated number of outcomes are:</w:t>
-      </w:r>
-    </w:p>
-    <w:p>
-      <w:r>
-        <w:t>So, for a cohort of two patients with a follow-up period of 35 days</w:t>
-      </w:r>
-      <w:r>
-        <w:t>,</w:t>
-      </w:r>
-      <w:r>
-        <w:t xml:space="preserve"> there are 666 possible pathways. The simplest of these is if both patients have a toxicity. Here both patients are fully weighted and when put into the model the dose recommendation is dose-level 1.</w:t>
-      </w:r>
-    </w:p>
-    <w:p>
-      <w:r>
-        <w:t xml:space="preserve">If one patient has a toxicity and the other one doesn't there will be 35 different outcomes. </w:t>
-      </w:r>
-      <w:r>
-        <w:t>One</w:t>
-      </w:r>
-      <w:r>
-        <w:t xml:space="preserve"> patient has a toxicity and the other has a partial tolerance event on day 1, day 2, day 3, all the way till day 35 where they have fully tolerated the dose (i.e. N(1)T, N(2)T, N(3)T, ..., N(34)T, NT). These outcomes are just an extension of the pathways in Section </w:t>
-      </w:r>
-      <w:r>
-        <w:t>1</w:t>
-      </w:r>
-      <w:r>
-        <w:t xml:space="preserve"> for one cohort of one patient, except now when we model these we include an extra patient in the model who experienced a toxicity. Table </w:t>
-      </w:r>
-      <w:r>
-        <w:t>2</w:t>
+        <w:t>case here. To add to this as well, when we look back at dose transition pathways for a cohort of one (Table \ref{tab_tite-dtp:TITEDTP_c1}) for N(20) and N(21) the model recommends dose-level 5. So, when two patients have a combined (</w:t>
+      </w:r>
+      <w:proofErr w:type="spellStart"/>
+      <w:r>
+        <w:t>i.e</w:t>
+      </w:r>
+      <w:proofErr w:type="spellEnd"/>
+      <w:r>
+        <w:t xml:space="preserve"> total) follow-up time of 20 or 21 days the dose recommendation could potentially be lower than if just one patient had the same amount of follow-up.   </w:t>
+      </w:r>
+    </w:p>
+    <w:p>
+      <w:r>
+        <w:t xml:space="preserve">In order to explore why this discrepancy exists we look into how the TITE-CRM works. For reference the TITE-CRM was originally introduced by Cheung and </w:t>
+      </w:r>
+      <w:proofErr w:type="spellStart"/>
+      <w:r>
+        <w:t>Chappel</w:t>
+      </w:r>
+      <w:proofErr w:type="spellEnd"/>
+      <w:r>
+        <w:t xml:space="preserve"> \cite{cheungSequentialDesignsPhase2000}. A further detailed description of the TITE-CRM is also provided by Cheung \cite{cheungDoseFindingContinual2011}. We also detail the TITE-CRM design in the presence of partial orders in Chapter \ref{Adept} (Section \ref{</w:t>
+      </w:r>
+      <w:proofErr w:type="spellStart"/>
+      <w:r>
+        <w:t>adept:PO-TITE-CRM-Design</w:t>
+      </w:r>
+      <w:proofErr w:type="spellEnd"/>
+      <w:r>
+        <w:t>}). The TITE-CRM makes use of a weighted likelihood for the model parameter $\beta$, this is given by the equation below:</w:t>
+      </w:r>
+    </w:p>
+    <w:p>
+      <w:r>
+        <w:t>where $F(</w:t>
+      </w:r>
+      <w:proofErr w:type="spellStart"/>
+      <w:r>
+        <w:t>x_i</w:t>
+      </w:r>
+      <w:proofErr w:type="spellEnd"/>
+      <w:r>
+        <w:t>, \beta)$ is our dose toxicity model, $</w:t>
+      </w:r>
+      <w:proofErr w:type="spellStart"/>
+      <w:r>
+        <w:t>Y_i</w:t>
+      </w:r>
+      <w:proofErr w:type="spellEnd"/>
+      <w:r>
+        <w:t>$ is a toxicity indicator for each patient and $</w:t>
+      </w:r>
+      <w:proofErr w:type="spellStart"/>
+      <w:r>
+        <w:t>w_i</w:t>
+      </w:r>
+      <w:proofErr w:type="spellEnd"/>
+      <w:r>
+        <w:t>$ is the weight associated for the observation of each patient. When there are no toxicities i.e. $</w:t>
+      </w:r>
+      <w:proofErr w:type="spellStart"/>
+      <w:r>
+        <w:t>Y_i</w:t>
+      </w:r>
+      <w:proofErr w:type="spellEnd"/>
+      <w:r>
+        <w:t xml:space="preserve"> = 0$ the first part of the likelihood formula ($</w:t>
+      </w:r>
+      <w:proofErr w:type="spellStart"/>
+      <w:r>
+        <w:t>w_iF</w:t>
+      </w:r>
+      <w:proofErr w:type="spellEnd"/>
+      <w:r>
+        <w:t>(</w:t>
+      </w:r>
+      <w:proofErr w:type="spellStart"/>
+      <w:r>
+        <w:t>x_i</w:t>
+      </w:r>
+      <w:proofErr w:type="spellEnd"/>
+      <w:r>
+        <w:t>,\beta)^{</w:t>
+      </w:r>
+      <w:proofErr w:type="spellStart"/>
+      <w:r>
+        <w:t>Y_i</w:t>
+      </w:r>
+      <w:proofErr w:type="spellEnd"/>
+      <w:r>
+        <w:t xml:space="preserve">}$) is reduced to 1 and we are left with $1- </w:t>
+      </w:r>
+      <w:proofErr w:type="spellStart"/>
+      <w:r>
+        <w:t>w_iF</w:t>
+      </w:r>
+      <w:proofErr w:type="spellEnd"/>
+      <w:r>
+        <w:t>(</w:t>
+      </w:r>
+      <w:proofErr w:type="spellStart"/>
+      <w:r>
+        <w:t>x_i</w:t>
+      </w:r>
+      <w:proofErr w:type="spellEnd"/>
+      <w:r>
+        <w:t>,\beta)^{1-Y_i}$. At each dose-level $F(</w:t>
+      </w:r>
+      <w:proofErr w:type="spellStart"/>
+      <w:r>
+        <w:t>x_i</w:t>
+      </w:r>
+      <w:proofErr w:type="spellEnd"/>
+      <w:r>
+        <w:t>, \beta)$ will remain fixed and is only affected by the weight $</w:t>
+      </w:r>
+      <w:proofErr w:type="spellStart"/>
+      <w:r>
+        <w:t>w_i</w:t>
+      </w:r>
+      <w:proofErr w:type="spellEnd"/>
+      <w:r>
+        <w:t>$. This value is different for each patient depending on how long they have been observed in the trial. Then the likelihood is calculated by multiplying these terms for each patient together. This leads us to the root of the issue. As each $</w:t>
+      </w:r>
+      <w:proofErr w:type="spellStart"/>
+      <w:r>
+        <w:t>w_i</w:t>
+      </w:r>
+      <w:proofErr w:type="spellEnd"/>
+      <w:r>
+        <w:t xml:space="preserve">$ is independent for each patient and each of these terms is then multiplied together there is no linear relationship between the combined follow-up times for patients at the same dose-level. So, we will get different likelihood estimates which leads to different estimates of the $\beta$ parameter which ultimately leads to different dose decisions as illustrated in our example. </w:t>
+      </w:r>
+    </w:p>
+    <w:p>
+      <w:r>
+        <w:t xml:space="preserve">This was shown in Figure \ref{fig_tite-dtp:c2NNEstAllCombs}, where all combinations of follow-up times yielded different values of $\beta$. For example, a combined total follow-up of 20 days where one patient has 2 days and the other has 18 equates to weights of $\frac{2}{35}$ and $\frac{18}{35}$ for each patient respectively (this is based on our linear weight function and observation window of 35 days). For the same combined total follow-up of 20 days but split where one patient has 3 days and the other has 17 leads to weights of $\frac{3}{35}$ and $\frac{17}{35}$. For these two different combinations when they are plugged into the likelihood formula we would get different results. The plot also shows this occurs at every combination. However, in most instances the different values of $\beta$ for the same overall combined follow-up time would either be all above or below the critical value we discovered so as such would not change the dose decision. </w:t>
+      </w:r>
+    </w:p>
+    <w:p>
+      <w:r>
+        <w:t>When using a linear weight function we cannot say that each day in each patient at the same dose-level is worth the same amount. Essentially, the sum of follow-up time between patients at the same dose-level cannot be thought of as the same. 10 days of follow-up in one patient and 10 days in another is not the same as 20 days in one patient or 19 days in one patient and one in another. This is mainly due to how the likelihood is calculated. We can still say that weighting is linear in individual patients, due to the linear weight function we use, this just does not apply across patients.</w:t>
+      </w:r>
+    </w:p>
+    <w:p>
+      <w:r>
+        <w:t xml:space="preserve">So far we have split up the presentation of the pathways dependent on the scenario as there are too many to tabulate and present at once. Table \ref{tab_tite-dtp:TITEDTP_c2_Sum} attempts to summarise all the different pathways for a cohort of two patients. However, due to the issue with the NN scenario, it is difficult to adequately summarise the combined follow-up required for the different dose decisions. Here we have opted to show the exact minimum and maximum combined follow-up </w:t>
+      </w:r>
+      <w:r>
+        <w:lastRenderedPageBreak/>
+        <w:t xml:space="preserve">that leads to different dose-recommendations. We then add in extra rows to provide a specific breakdown of how many days individual patients need.  </w:t>
+      </w:r>
+    </w:p>
+    <w:p>
+      <w:r>
+        <w:t>From these values you can still determine the minimum and maximum that guarantee a specific dose as well. For a combined follow-up of 20 days where one patient has 17 days or less of follow-up the recommendation is dose-level 4 and for the same combination but with one patient with 18 days or more follow-up the recommendation is dose-level 5. This may be confusing at first as if you assume a combined follow-up of 20 days with one patient only having two days you would say that is less than 17 so the dose-recommendation is 4. However, if one patient has two days and the combination is 20 that implies the other patient has 18 days of follow-up so we should use the recommendation from the N($\geq$18) row which is dose-level 5.</w:t>
+      </w:r>
+    </w:p>
+    <w:p>
+      <w:r>
+        <w:t>This table could be simplified just by including the overlap in the follow-up column but this would lose out on the granular detail. So, for the outcome NN we could say a follow-up of 2-21 leads to dose-level 4 and a follow-up of 20-70 leads to dose-level 5. An asterisk or some text could accompany the table to perhaps explain the overlap or add more details.</w:t>
+      </w:r>
+    </w:p>
+    <w:p>
+      <w:r>
+        <w:t xml:space="preserve">Just by adding an extra patient to a cohort of one the number of pathways we have has increased almost 20-fold. We have also discovered when looking at specific combinations of partial tolerance events there are some inconsistencies with the way the TITE-CRM is recommending dose-levels. Finally, for completeness, we attempt producing TITE-DTPs for a cohort of 3 patients.   </w:t>
+      </w:r>
+    </w:p>
+    <w:p>
+      <w:r>
+        <w:t>Consider instead we have a cohort of 3 patients starting at dose-level 2. Here we will explore all the possible pathways for the first cohort. With 3 patients there are four possible scenarios, the number of possible outcomes relating to each scenario is listed below:</w:t>
+      </w:r>
+    </w:p>
+    <w:p>
+      <w:r>
+        <w:t>In total for just the first cohort of three patients</w:t>
+      </w:r>
+      <w:r>
+        <w:t>,</w:t>
+      </w:r>
+      <w:r>
+        <w:t xml:space="preserve"> there are 8436 pathways. The first three scenarios listed here are just extensions of what has been previously presented. When all 3 patients have a toxicity, these can just be entered into the model as fully weighted patients and the model recommends de-escalating to dose-level 1.</w:t>
+      </w:r>
+    </w:p>
+    <w:p>
+      <w:r>
+        <w:t xml:space="preserve">The NTT scenario is the same as the cohorts of two NT scenario except now there is an extra patient in the cohort who also has a toxicity. Table </w:t>
+      </w:r>
+      <w:r>
+        <w:t xml:space="preserve">3 </w:t>
+      </w:r>
+      <w:r>
+        <w:t>shows the pathways for this scenario. Regardless of the number of follow-up days the patient with no toxicity has the model will always recommend dose-level 1 if the other two patients in the cohort have toxicities.</w:t>
+      </w:r>
+    </w:p>
+    <w:p>
+      <w:r>
+        <w:t>Similarly</w:t>
+      </w:r>
+      <w:r>
+        <w:t>,</w:t>
+      </w:r>
+      <w:r>
+        <w:t xml:space="preserve"> the NNT scenario is an extension of the NN scenario for a cohort of two patients. We add an extra patient who experiences a toxicity and fit the same models and observe the outcomes. Table </w:t>
+      </w:r>
+      <w:r>
+        <w:t xml:space="preserve">3 </w:t>
+      </w:r>
+      <w:r>
+        <w:t>shows a summary of the 630 possible pathways. We can see that the majority of the time the model recommends de-escalating. However, there are six pathways where the model recommends staying at the same dose, dose-level 2. this is when the combined follow-up time from the two patients who don't have a toxicity is between 67 and 70 days. We also no longer have that inconsistency issue that we saw before where different dose</w:t>
       </w:r>
       <w:r>
         <w:t xml:space="preserve"> </w:t>
       </w:r>
       <w:r>
-        <w:t xml:space="preserve"> presents the pathways for this scenario. Here we can see regardless of how much follow-up time the patient with no toxicity has the model will always recommend de-escalating.</w:t>
-      </w:r>
-    </w:p>
-    <w:p>
-      <w:r>
-        <w:t>The most complicated scenario is when both patients have no toxicity. The number of outcomes for this scenario can be calculated using the combinations with replacement formula where n represents the number of follow-up days and r represents the number of patients:</w:t>
-      </w:r>
-    </w:p>
-    <w:p>
-      <w:r>
-        <w:t>Here we have to consider every combination of follow-up days both patients could have completed. We only consider unique combinations of days for example, N(21)N(34) would indicate one patient had been observed for 21 days and the other for 34 days, this would be the same as N(34)N(21) and so would only require one pathway.</w:t>
-      </w:r>
-    </w:p>
-    <w:p>
-      <w:r>
-        <w:t>For our example with 2 patients and an observation window of 35 days</w:t>
-      </w:r>
-      <w:r>
-        <w:t>,</w:t>
-      </w:r>
-      <w:r>
-        <w:t xml:space="preserve"> we get 630 different combinations hence the 630 pathways. Trying to show all these pathways in a table as we did before would be infeasible and hard to interpret so instead we just present the aggregate dose recommendations in Table </w:t>
-      </w:r>
-      <w:r>
-        <w:t>2</w:t>
-      </w:r>
-      <w:r>
-        <w:t>.</w:t>
-      </w:r>
-    </w:p>
-    <w:p>
-      <w:r>
-        <w:t xml:space="preserve">We can see out of the 630 pathways, 102 recommend dose 4 for the next cohort and 528 recommend dose 5. Dose-level 4 is recommended when the combined follow-up between patients is between 2 and 21 days and dose-level 5 is recommended when the combined number of follow-up days is between 20 and 70. This presents another problem with TITE-DTPs as there is some overlap in </w:t>
-      </w:r>
-      <w:r>
-        <w:t>dose recommendations</w:t>
-      </w:r>
-      <w:r>
-        <w:t xml:space="preserve"> depending on how much combined follow-up patients have. So, if the combined follow-up between the two patients in the cohort is 20 or 21 days they could potentially be allocated to either dose-level 4 or 5 and the way that decision is made is dependent on the split in follow-up between the two patients. This problem is also visualised in Figure </w:t>
-      </w:r>
-      <w:r>
-        <w:t xml:space="preserve">2. </w:t>
-      </w:r>
-      <w:r>
-        <w:t xml:space="preserve">The red lines indicate </w:t>
+        <w:t>decisions were being made on the same amount of follow-up time dependent on the split of days between patients. Here the TITE DTP is clear and a combined follow-up time of 66 days or less leads to de-escalation otherwise the next dose should be recruited at the same dose-level.</w:t>
+      </w:r>
+    </w:p>
+    <w:p>
+      <w:r>
+        <w:t xml:space="preserve">When an additional patient is added to the cohort, the most complicated scenario is when all patients in the cohort experience no toxicity. With 3 patients and 35 days follow-up, 7770 different possible combinations of follow-up days can be observed. The results from fitting all these models are presented in Table \ref{tab_tite-dtp:TITEDTP_c3NNN}. In this scenario, if the combined number </w:t>
       </w:r>
       <w:r>
         <w:lastRenderedPageBreak/>
-        <w:t xml:space="preserve">the </w:t>
-      </w:r>
-      <w:r>
-        <w:t xml:space="preserve">combined follow-up time between both patients of 19 and 22 days respectively. Anything greater than 22 days combined follow-up and the model recommends dose-level 5, anything less than 19 and the recommendation is dose-level 4. </w:t>
-      </w:r>
-      <w:r>
-        <w:t>In between</w:t>
-      </w:r>
-      <w:r>
-        <w:t xml:space="preserve"> those two time</w:t>
-      </w:r>
-      <w:r>
-        <w:t xml:space="preserve"> </w:t>
-      </w:r>
-      <w:r>
-        <w:t>points is a bit of a grey are</w:t>
-      </w:r>
-      <w:r>
-        <w:t>a</w:t>
-      </w:r>
-      <w:r>
-        <w:t xml:space="preserve"> with the model selecting to escalate higher, to dose-level 5, with less data i.e. combined follow-up time of 20 days. Table </w:t>
-      </w:r>
-      <w:r>
-        <w:t xml:space="preserve">2 </w:t>
-      </w:r>
-      <w:r>
-        <w:t xml:space="preserve"> provides a breakdown of these specific combinations.</w:t>
-      </w:r>
-    </w:p>
-    <w:p>
-      <w:r>
-        <w:t>In the case where one patient has 14 days or less of follow-up</w:t>
-      </w:r>
-      <w:r>
-        <w:t>,</w:t>
-      </w:r>
-      <w:r>
-        <w:t xml:space="preserve"> the model recommends dose-level 4, similarly</w:t>
-      </w:r>
-      <w:r>
-        <w:t>,</w:t>
-      </w:r>
-      <w:r>
-        <w:t xml:space="preserve"> if one patient has at least 18 days of follow up the model recommends dose-level 5. Then when one patient has follow-up times of 15, 16 or 17 the model requires the second patient to have enough follow-up to make the combined total </w:t>
-      </w:r>
-      <w:r>
-        <w:t xml:space="preserve">of </w:t>
-      </w:r>
-      <w:r>
-        <w:t>21 days in order to recommend dose-level 5. So, there exists some threshold whereby the model is happy to escalate further if a single patient has enough follow-up (in this case 18 days) and some critical range where the model will only escalate further if a minimum combined follow-up threshold is met (here this is between 15-17 days for one patient with the threshold being 21 days).</w:t>
-      </w:r>
-    </w:p>
-    <w:p>
-      <w:r>
-        <w:t xml:space="preserve">This could perhaps be similar to </w:t>
-      </w:r>
-      <w:r>
-        <w:t>an</w:t>
-      </w:r>
-      <w:r>
-        <w:t xml:space="preserve"> incoherent CRM design, which escalate after observing a toxicity, except here we </w:t>
-      </w:r>
-      <w:r>
-        <w:t>escalate</w:t>
-      </w:r>
-      <w:r>
-        <w:t xml:space="preserve"> after an inadequate amount of follow-up. It should also be noted that in practice rules may be employed to stop the trial skipping untried doses or skipping multiple doses which is what's being recommended in this case. However, that does not mean that this issue would still not occur even when selecting between two more appropriate dose-levels.</w:t>
-      </w:r>
-    </w:p>
-    <w:p>
-      <w:r>
-        <w:t xml:space="preserve">So far we have split up the presentation of the pathways dependent on the scenario as there are too many to tabulate and present at once. Table </w:t>
-      </w:r>
-      <w:r>
-        <w:t>2</w:t>
-      </w:r>
-      <w:r>
-        <w:t xml:space="preserve"> attempts to summarise all the different pathways for a cohort of two patients. However, due to the issue earlier with the NN scenario</w:t>
-      </w:r>
-      <w:r>
-        <w:t>,</w:t>
-      </w:r>
-      <w:r>
-        <w:t xml:space="preserve"> it is difficult to adequately summarise the combined follow-up required for the different </w:t>
-      </w:r>
-      <w:r>
-        <w:t>dose decisions</w:t>
-      </w:r>
-      <w:r>
-        <w:t xml:space="preserve">. Here we have opted to keep the overlap in as it allows you to see the absolute minimum and maximum combined follow-up both </w:t>
-      </w:r>
-      <w:r>
-        <w:t>dose recommendations</w:t>
-      </w:r>
-      <w:r>
-        <w:t xml:space="preserve"> for cohort 2 require. Even though it doesn't give </w:t>
-      </w:r>
-      <w:r>
-        <w:t>a</w:t>
-      </w:r>
-      <w:r>
-        <w:t xml:space="preserve"> specific breakdown of how many days individual patients need it may still be useful information to convey. From these values you can still determine the minimum and maximum that guarantee a specific dose as well (i.e. 18 days or less combined follow-up is dose-level 4 and 23 days or more is dose-level 5).</w:t>
-      </w:r>
-    </w:p>
-    <w:p>
-      <w:r>
-        <w:t xml:space="preserve">Just by adding an extra patient to a cohort of one the number of pathways we have has increased almost 20-fold. We have also discovered when looking at </w:t>
-      </w:r>
-      <w:r>
-        <w:t>specific combinations</w:t>
-      </w:r>
-      <w:r>
-        <w:t xml:space="preserve"> of partial tolerance events there are some inconsistencies with the way the TITE-CRM is recommending dose-levels. Finally, for completeness</w:t>
-      </w:r>
-      <w:r>
-        <w:t>,</w:t>
-      </w:r>
-      <w:r>
-        <w:t xml:space="preserve"> we attempt producing TITE-DTPs for a cohort of 3 patients.   </w:t>
-      </w:r>
-    </w:p>
-    <w:p>
-      <w:r>
-        <w:t>Consider instead we have a cohort of 3 patients starting at dose-level 2. Here we will explore all the possible pathways for the first cohort. With 3 patients there are four possible scenarios, the number of possible outcomes relating to each scenario is listed below:</w:t>
-      </w:r>
-    </w:p>
-    <w:p>
-      <w:r>
-        <w:t>In total for just the first cohort of three patients</w:t>
-      </w:r>
-      <w:r>
-        <w:t>,</w:t>
-      </w:r>
-      <w:r>
-        <w:t xml:space="preserve"> there are 8436 pathways. The first three scenarios listed here are just extensions of what has been previously presented. When all 3 patients have a toxicity, these can just be entered into the model as fully weighted patients and the model recommends de-escalating to dose-level 1.</w:t>
-      </w:r>
-    </w:p>
-    <w:p>
-      <w:r>
-        <w:t xml:space="preserve">The NTT scenario is the same as the cohorts of two NT scenario except now there is an extra patient in the cohort who also has a toxicity. Table </w:t>
-      </w:r>
-      <w:r>
-        <w:t xml:space="preserve">3 </w:t>
-      </w:r>
-      <w:r>
-        <w:t>shows the pathways for this scenario. Regardless of the number of follow-up days the patient with no toxicity has the model will always recommend dose-level 1 if the other two patients in the cohort have toxicities.</w:t>
-      </w:r>
-    </w:p>
-    <w:p>
+        <w:t xml:space="preserve">of follow-up between the three patients is between 3 and 23 days the model will recommend dose-level 4 and if it's above 22 dose-level 5 will be recommended. Again we see the same problem as before with a cohort of two patients for the NN scenario. There appears to be some overlap in dose decisions for certain combinations of follow-up days between the three patients. Anything between 20 and 21 days may result in either a recommendation of dose-level 4 or 5 depending on the split of follow-up time between the three patients. Figure \ref{fig_tite-dtp:c2NNNprob} also provides a 3D illustration of these pathways with each dot representing a different decision, and the colour corresponding to the dose recommended. A dark blue dot indicates dose-level 4 and light blue is dose-level 5.  </w:t>
+      </w:r>
+    </w:p>
+    <w:p>
+      <w:r>
+        <w:t>In this example, there are 70 different pathways where the combined follow-up between the three patients is 20-21 days. By examining these pathways specifically we can define the different thresholds that are needed to make different decisions. Out of the 70 pathways dose-level 5 is recommended in only 9 of those instances. Of those only one is for a combined total follow-up of 20 days and the other 8 have a combined total follow-up of 21 days. So, if one of the three patients has a minimum of 18 days of follow-up then the model will recommend dose-level 5. This is why the minimum combined days of follow-up is 20 to recommend dose-level 5 in Table \ref{tab_tite-dtp:TITEDTP_c3NNN} as one patient will have 18 days and the other two will have one day each. In the case where the combined follow-up is 21 days, the model will only recommend dose-level 5 if one of the three patients has a minimum of 15 days and other has a minimum of 4. Table \ref{tab_tite-dtp:TITEDTP_c3NNNprob} shows all these possible combinations leading to dose-level 5.</w:t>
+      </w:r>
+    </w:p>
+    <w:p>
+      <w:r>
+        <w:t>We haven't shown all 70 pathways but we observe the $\beta$ estimate in each of these cases leading to a dose recommendation of 5 is above 0.1493. This is the same threshold we saw in the scenario of 2 patients with NN outcomes. Similarly, all of the combinations with $\beta$ estimate of 0.1492 or less resulted in a dose-recommendation of  dose-level 4. As before we can also visualise this issue with Figures \ref{fig_tite-dtp:c2NNNEstAllCombs} and \ref{fig_tite-dtp:c2NNNEst2021}. These plots show the $\beta$ estimates for each possible total follow-up combination and more specifically the combinations for a total of 20 and 21 days. Figure \ref{fig_tite-dtp:c2NNNEst2021} labels each point to show the individual follow-up of each of the patients. Here we see the same pattern before as with the 2NN scenario. A minimum number of days is needed in a specific patient in order to obtain an estimate of $\beta$ which is high enough to warrant escalation to the highest dose. We can see when the follow-up time is split more evenly between the patients the estimates of $\beta$ are lower. This also supports our findings earlier where we surmised that weightings between patients at the same dose-level aren't entirely equivalent due to how the likelihood is calculated.</w:t>
+      </w:r>
+    </w:p>
+    <w:p>
+      <w:r>
+        <w:t xml:space="preserve">It is important to note that the threshold of the $\beta$ estimate which causes the change in dose-recommendation should remain constant throughout the trial. This threshold can be thought of as the </w:t>
+      </w:r>
+      <w:proofErr w:type="spellStart"/>
+      <w:r>
+        <w:t>the</w:t>
+      </w:r>
+      <w:proofErr w:type="spellEnd"/>
+      <w:r>
+        <w:t xml:space="preserve"> values of $\beta$ required to make a dose-recommendation picking between doses 4 and 5. This is what we have observed in our two examples of 2NN and 2NNN outcomes respectively. This is due to the way in which we determine the recommended dose for the next patient. The next dose is recommended based on minimising the following equation:</w:t>
+      </w:r>
+    </w:p>
+    <w:p>
+      <w:r>
+        <w:t>Here $</w:t>
+      </w:r>
+      <w:proofErr w:type="spellStart"/>
+      <w:r>
+        <w:t>d_k</w:t>
+      </w:r>
+      <w:proofErr w:type="spellEnd"/>
+      <w:r>
+        <w:t xml:space="preserve">$ represents each dose-level 1 to 5 and $\theta$ is our TD25. The dose with the probability of toxicity closest to our target of 25\% will be selected as our next recommended dose. This probability is determined by our estimate of $\beta$. What we see in our example is that when $\beta$ is less than 0.1492 dose-level 4 is the closest in probability to our target level and when it is 0.1493 or higher it is dose-level 5. We did not observe any values of $\beta$ between 0.1492 and </w:t>
+      </w:r>
       <w:r>
         <w:lastRenderedPageBreak/>
-        <w:t>Similarly</w:t>
-      </w:r>
-      <w:r>
-        <w:t>,</w:t>
-      </w:r>
-      <w:r>
-        <w:t xml:space="preserve"> the NNT scenario is an extension of the NN scenario for a cohort of two patients. We add an extra patient who experiences a toxicity and fit the same models and observe the outcomes. Table </w:t>
-      </w:r>
-      <w:r>
-        <w:t xml:space="preserve">3 </w:t>
-      </w:r>
-      <w:r>
-        <w:t>shows a summary of the 630 possible pathways. We can see that the majority of the time the model recommends de-escalating. However, there are six pathways where the model recommends staying at the same dose, dose-level 2. this is when the combined follow-up time from the two patients who don't have a toxicity is between 67 and 70 days. We also no longer have that inconsistency issue that we saw before where different dose</w:t>
-      </w:r>
-      <w:r>
-        <w:t xml:space="preserve"> </w:t>
-      </w:r>
-      <w:r>
-        <w:t>decisions were being made on the same amount of follow-up time dependent on the split of days between patients. Here the TITE DTP is clear and a combined follow-up time of 66 days or less leads to de-escalation otherwise the next dose should be recruited at the same dose-level.</w:t>
-      </w:r>
-    </w:p>
-    <w:p>
-      <w:r>
-        <w:t>When an additional patient is added to the cohort, the most complicated scenario is when all patients in the cohort experience no toxicity. With 3 patients and 35 days follow-up</w:t>
-      </w:r>
-      <w:r>
-        <w:t>,</w:t>
-      </w:r>
-      <w:r>
-        <w:t xml:space="preserve"> </w:t>
-      </w:r>
-      <w:r>
-        <w:t>7770 different possible combinations of follow-up days</w:t>
-      </w:r>
-      <w:r>
-        <w:t xml:space="preserve"> can be observed. The results from fitting all these models are presented in Table </w:t>
-      </w:r>
-      <w:r>
-        <w:t>3</w:t>
-      </w:r>
-      <w:r>
-        <w:t>. In this scenario</w:t>
-      </w:r>
-      <w:r>
-        <w:t>,</w:t>
-      </w:r>
-      <w:r>
-        <w:t xml:space="preserve"> if the combined number of follow-up between the three patients is between 3 and 23 days the model will recommend dose-level 4 and if it's above 27 dose-level 5 will be recommended. Again we see the same problem as before with a cohort of two patients for the NN scenario. There appears to be some overlap in dose</w:t>
-      </w:r>
-      <w:r>
-        <w:t xml:space="preserve"> </w:t>
-      </w:r>
-      <w:r>
-        <w:t xml:space="preserve">decisions for certain combinations of follow-up days between the three patients. Anything between 24 and 26 days may result in either a recommendation of dose-level 4 or 5 depending on the split of follow-up time between the three patients. Figure </w:t>
-      </w:r>
-      <w:r>
-        <w:t>4</w:t>
-      </w:r>
-      <w:r>
-        <w:t xml:space="preserve"> also provides a 3D illustration of these pathways with each dot representing a different decision, and the colour corresponding to the dose recommended. A dark blue dot indicates dose-level 4 and light blue is dose-level 5.</w:t>
-      </w:r>
-    </w:p>
-    <w:p>
-      <w:r>
-        <w:t>In this example</w:t>
-      </w:r>
-      <w:r>
-        <w:t>,</w:t>
-      </w:r>
-      <w:r>
-        <w:t xml:space="preserve"> there are 156 different pathways where the combined follow-up between the three patients is 24-26 days. By examining these pathways specifically we can define the different thresholds that are needed to make different decisions. So, if one of the three patients has a minimum of 22 days of follow-up then the model will recommend dose-level 5. This is why the minimum combined days of follow-up is 24 to recommend dose-level 5 in Table </w:t>
-      </w:r>
-      <w:r>
-        <w:t>3</w:t>
-      </w:r>
-      <w:r>
-        <w:t xml:space="preserve"> as one patient will have 22 days and the other two will have one day each. In the case where one patient has a minimum follow-up of 20 or 21 days</w:t>
-      </w:r>
-      <w:r>
-        <w:t>,</w:t>
-      </w:r>
-      <w:r>
-        <w:t xml:space="preserve"> the model will only recommend escalating to dose-level 5 if the combined follow-up of all three patients is 25. For one patient with a follow-up time between 16 and 19 days</w:t>
-      </w:r>
-      <w:r>
-        <w:t>,</w:t>
-      </w:r>
-      <w:r>
-        <w:t xml:space="preserve"> the combined total has to be 26 to escalate to dose-level 5. There is also one pathway which includes a patient with 15 days of follow-up another with 10 days and the last patient with 1 day that escalates to dose-level 5. However every other variant of one patient having 15 days of follow-up with the combined total reaching 24-26 only escalates to dose-level 4. Out of the 156 combinations of combined follow-up between 24 and 26 days 126 recommend dose-level 4 and 30 recommend dose-level 5.</w:t>
-      </w:r>
-    </w:p>
-    <w:p>
-      <w:r>
-        <w:t xml:space="preserve">Table </w:t>
-      </w:r>
-      <w:r>
-        <w:t>3</w:t>
-      </w:r>
-      <w:r>
-        <w:t xml:space="preserve"> combines all the different scenarios and creates a summary table of the TITE-DTPs for a cohort of three. As before we have left the overlapping combined follow-up times for the NNN scenario. Looking at the number of pathways can be quite misleading as from this table it would seem that a large number of them would end up recommending dose-level 5 however, this scenario might not be the most likely depending on what the underlying toxicity is of the dose-level. A higher number of pathways does not correlate to that outcome being more likely it just indicates that it is more complex. Therefore, extra care should be taken when interpreting TITE-DTPs.</w:t>
-      </w:r>
-    </w:p>
-    <w:p>
-      <w:r>
-        <w:t>B</w:t>
-      </w:r>
-      <w:r>
-        <w:t xml:space="preserve">ack in section </w:t>
-      </w:r>
-      <w:r>
-        <w:t>2</w:t>
-      </w:r>
-      <w:r>
-        <w:t xml:space="preserve">, we introduced a simple trial example and produced DTPs (Table </w:t>
-      </w:r>
-      <w:r>
-        <w:t>6</w:t>
-      </w:r>
-      <w:r>
-        <w:t xml:space="preserve">). The pathways for cohort 1 in that table are the full information equivalent of the TITE-DTPs in Table </w:t>
-      </w:r>
-      <w:r>
-        <w:t>4</w:t>
-      </w:r>
-      <w:r>
-        <w:t xml:space="preserve">. As the same trial example was used to produce both of these pathways the only difference is for one of them we </w:t>
+        <w:t xml:space="preserve">0.1493 but there must exist some asymptotic value at which the decision changes. This boundary cannot be explicitly defined as </w:t>
+      </w:r>
+      <w:proofErr w:type="spellStart"/>
+      <w:r>
+        <w:t>its</w:t>
+      </w:r>
+      <w:proofErr w:type="spellEnd"/>
+      <w:r>
+        <w:t xml:space="preserve"> based on the absolute minimum difference which could theoretically be infinitesimally small.    </w:t>
+      </w:r>
+    </w:p>
+    <w:p>
+      <w:r>
+        <w:t>You would also expect there to be similar boundaries/thresholds when choosing between any two other adjoining dose-levels. There should exist a value of $\beta$ at which dose-level 1 would be recommended over dose-level 2 and vice versa. Similarly, for dose-levels 2 and 3 and then 3 and 4. Whilst we may be able to identify these boundary values of $\beta$ we cannot know what combination of patients, weights and dose-levels will lead us there. In our example for the cohort of two (2NN) and three (2NNN) in both instances we see that at a combined follow-up of 20 and 21 days our dose-decision changes. However, if we were to change all of the patients or just one of the patients dose-levels the combined follow-up of where the decision changes may be different. This goes back to equation \ref{</w:t>
+      </w:r>
+      <w:proofErr w:type="spellStart"/>
+      <w:r>
+        <w:t>eq_tite-dtp:titelikelihood</w:t>
+      </w:r>
+      <w:proofErr w:type="spellEnd"/>
+      <w:r>
+        <w:t>}. At a different dose-level the value of $F(</w:t>
+      </w:r>
+      <w:proofErr w:type="spellStart"/>
+      <w:r>
+        <w:t>x_i</w:t>
+      </w:r>
+      <w:proofErr w:type="spellEnd"/>
+      <w:r>
+        <w:t xml:space="preserve">, \beta)$ will differ leading to a different likelihood and estimate of the $\beta$ parameter. At lower dose-levels we would expect the combination of follow-up days to recommend the same dose to be higher and lower for higher dose-levels. So the amount of follow-up time required to recommend dose-level 5 would increase as you decrease dose-level. </w:t>
+      </w:r>
+    </w:p>
+    <w:p>
+      <w:r>
+        <w:t>Table \ref{tab_tite-dtp:TITEDTP_c3_Sum} combines all the different scenarios and creates a summary table of the TITE-DTPs for a cohort of three. As before we have used a similar notation to express each possible pathway. There is some additional complexity due to there being three patients instead of two and this can be seen in the pathways for the NNN outcome where the combined follow-up time is 21 days.</w:t>
+      </w:r>
+    </w:p>
+    <w:p>
+      <w:r>
+        <w:t xml:space="preserve">These can be interpreted as follows. If there are no toxicities in the three patients and their combined follow-up time is 21 days the recommended dose will be dose level-4, if one of those patients has a follow-up time of less </w:t>
+      </w:r>
+      <w:proofErr w:type="spellStart"/>
+      <w:r>
+        <w:t>then</w:t>
+      </w:r>
+      <w:proofErr w:type="spellEnd"/>
+      <w:r>
+        <w:t xml:space="preserve"> or equal to 14 days (21 N($\leq$14)), or if one of the patients has a follow-up time of less than or equal to 15 days and another patient has less than or equal to 3 days (21 N($\leq$15)N($\leq$3)). This constitutes 29 different pathways. The scenario with N($\leq$15)N($\leq$3) is included as the cut-off in this scenario is not dependent on a specific amount of follow-up in one patient but in two. In the scenario where patients have 15, 3 and 3 days of follow-up respectively the dose recommendation is 4 but a combination of (15, 4, 2) or (15, 5, 1) leads to a dose recommendation of 5. This can also be seen in the next row of the table where if the combined follow-up is 21 days a dose recommendation of 5 is made if one patient has at least 16 days of follow-up or one patient has at least 15 with another having at least 4. Looking back at Figure \ref{fig_tite-dtp:c2NNNEst2021} we can see this exact change by looking at the points around the line representing the threshold value of $\beta$.</w:t>
+      </w:r>
+    </w:p>
+    <w:p>
+      <w:r>
+        <w:t>Looking at the number of pathways can be quite misleading as from this table it would seem that a large number of them would end up recommending dose-level 5 however, this scenario might not be the most likely depending on what the underlying toxicity is of the dose-level. A higher number of pathways does not correlate to that outcome being more likely it just indicates that it is more complex. Therefore, extra care should be taken when interpreting TITE-DTPs.</w:t>
+      </w:r>
+    </w:p>
+    <w:p>
+      <w:r>
+        <w:t>Back in section \ref{</w:t>
+      </w:r>
+      <w:proofErr w:type="spellStart"/>
+      <w:r>
+        <w:t>tite-dtp:UsingDTPs-Calibration</w:t>
+      </w:r>
+      <w:proofErr w:type="spellEnd"/>
+      <w:r>
+        <w:t>}, we introduced a simple trial example and produced DTPs (Table \ref{</w:t>
+      </w:r>
+      <w:proofErr w:type="spellStart"/>
+      <w:r>
+        <w:t>tab_tite-dtp:InitialDTPExample</w:t>
+      </w:r>
+      <w:proofErr w:type="spellEnd"/>
+      <w:r>
+        <w:t>}). The pathways for cohort 1 in that table are the full information equivalent of the TITE-DTPs in Table \ref{tab_tite-dtp:TITEDTP_c3_Sum}. As the same trial example was used to produce both of these pathways the only difference is for one of them we have allowed the ability to use partial information in the form of the TITE-CRM and introduce a follow-up period of 35 days. In Table \ref{</w:t>
+      </w:r>
+      <w:proofErr w:type="spellStart"/>
+      <w:r>
+        <w:t>tab_tite-dtp:InitialDTPExample</w:t>
+      </w:r>
+      <w:proofErr w:type="spellEnd"/>
+      <w:r>
+        <w:t xml:space="preserve">} pathways 1-16 </w:t>
       </w:r>
       <w:r>
         <w:lastRenderedPageBreak/>
-        <w:t>have allowed the ability to use partial information in the form of the TITE-CRM and introduc</w:t>
-      </w:r>
-      <w:r>
-        <w:t>e</w:t>
-      </w:r>
-      <w:r>
-        <w:t xml:space="preserve"> a follow-up period of 35 days. In Table </w:t>
-      </w:r>
-      <w:r>
-        <w:t>5</w:t>
-      </w:r>
-      <w:r>
-        <w:t xml:space="preserve"> pathways 1-16 indicate NNN which is equivalent to Table </w:t>
-      </w:r>
-      <w:r>
-        <w:t>5</w:t>
-      </w:r>
-      <w:r>
-        <w:t xml:space="preserve"> outcome of NNN when the follow-up is max for each patient i.e. 105 days of combined follow-up. In both sets of pathways we can see the recommended dose for cohort 2 is dose-level 5. The outcome where all three patients have a toxicity is exactly the same for both the DTP and TITE-DTP. For the outcome of NTT we can see the recommended dose for cohort 2 is the same in both pathways, this implies allowing for partial information doesn't change the recommendation for this cohort. When we come to compare NNT we can see that allowing for partial information does have a slightly different impact on dose recommendations. If the cohort is evaluated when there are two partial tolerances with the number of combined follow-up days being 66 or lower the model recommends dose-level 1. Contrast this to when we have full information (each patient has 35 days of follow-up with no toxicity or just the CRM version of the DTP, Table </w:t>
-      </w:r>
-      <w:r>
-        <w:t>4</w:t>
-      </w:r>
-      <w:r>
-        <w:t xml:space="preserve">) and the recommended dose is 2. TITE-DTPs also allow you to compare your design to one with full information </w:t>
+        <w:t>indicate NNN which is equivalent to Table \ref{tab_tite-dtp:TITEDTP_c3_Sum} outcome of NNN when the follow-up is max for each patient i.e. 105 days of combined follow-up. In both sets of pathways we can see the recommended dose for cohort 2 is dose-level 5. The outcome where all three patients have a toxicity is exactly the same for both the DTP and TITE-DTP. For the outcome of NTT we can see the recommended dose for cohort 2 is the same in both pathways, this implies allowing for partial information doesn't change the recommendation for this cohort. When we come to compare NNT we can see that allowing for partial information does have a slightly different impact on dose recommendations. If the cohort is evaluated when there are two partial tolerances with the number of combined follow-up days being 66 or lower the model recommends dose-level 1. Contrast this to when we have full information (each patient has 35 days of follow-up with no toxicity or just the CRM version of the DTP, Table \ref{</w:t>
+      </w:r>
+      <w:proofErr w:type="spellStart"/>
+      <w:r>
+        <w:t>tab_tite-dtp:InitialDTPExample</w:t>
+      </w:r>
+      <w:proofErr w:type="spellEnd"/>
+      <w:r>
+        <w:t xml:space="preserve">}) and the recommended dose is 2. TITE-DTPs also allow you to compare your design to one with full information </w:t>
       </w:r>
       <w:proofErr w:type="spellStart"/>
       <w:r>
@@ -1488,55 +1616,22 @@
       </w:r>
       <w:proofErr w:type="spellEnd"/>
       <w:r>
-        <w:t xml:space="preserve"> the CRM equivalent of a TITE-CRM and allow you to evaluate the length of the follow-up period and see how the dose</w:t>
-      </w:r>
-      <w:r>
-        <w:t xml:space="preserve"> </w:t>
-      </w:r>
-      <w:r>
-        <w:t>decisions change as you move through it.</w:t>
-      </w:r>
-    </w:p>
-    <w:p>
-      <w:r>
-        <w:t>Dose transition pathways as a tool were developed to improve communication and understanding of model-based designs. Often clinicians may not feel comfortable with having a model select doses when compared to the standard approach of a traditional and easy to follow rule</w:t>
-      </w:r>
-      <w:r>
-        <w:t>-</w:t>
-      </w:r>
-      <w:r>
-        <w:t>based design. DTPs try to bridge this gap and make these model-based designs more approachable. They do this by summarising model recommendations based on possible outcomes into simple pathways of dose decisions. They also can be used by the statistician to help calibrate the model and any design specifications. In particular</w:t>
-      </w:r>
-      <w:r>
-        <w:t>,</w:t>
-      </w:r>
-      <w:r>
-        <w:t xml:space="preserve"> this helps with implementing stopping rules and investigating how escalation occurs. There is also a potential operational upside where DTPs can aid the running of a trial. By looking ahead there may be instances where regardless of any outcomes observed on the trial the dose-level won't change, in scenarios like this the need for a statistician may be lessened.</w:t>
-      </w:r>
-    </w:p>
-    <w:p>
-      <w:r>
-        <w:t>DTPs can also be implemented as a visualisation tool to help visualise all the pathways in advance. This may have benefits in terms of raising any imminent safety concerns if certain pathways are followed. They can also be used throughout a trial</w:t>
-      </w:r>
-      <w:r>
-        <w:t>'</w:t>
-      </w:r>
-      <w:r>
-        <w:t>s life</w:t>
-      </w:r>
-      <w:r>
-        <w:t xml:space="preserve"> </w:t>
-      </w:r>
-      <w:r>
-        <w:t>cycle at safety committee meetings to discuss potential doses for future cohorts of patients. They are also very adaptive and are able to handle many challenging circumstances such as a change in cohort size or a patient receiving an incorrect dose. If these circumstances were to occur new DTPs could simply be calculated to account for any trial deviations. Although this is not an exclusive feature of DTPs</w:t>
-      </w:r>
-      <w:r>
-        <w:t>,</w:t>
-      </w:r>
-      <w:r>
-        <w:t xml:space="preserve"> they are only capable of handling these scenarios because they can be accounted for in model-based designs like the CRM.</w:t>
-      </w:r>
-    </w:p>
+        <w:t xml:space="preserve"> the CRM equivalent of a TITE-CRM and allow you to evaluate the length of the follow-up period and see how the dose decisions change as you move through it.</w:t>
+      </w:r>
+    </w:p>
+    <w:p/>
+    <w:p>
+      <w:r>
+        <w:t xml:space="preserve">Dose transition pathways as a tool were developed to improve communication and understanding of model-based designs. Often clinicians may not feel comfortable with having a model select doses when compared to the standard approach of a traditional and easy to follow rule-based design. DTPs try to bridge this gap and make these model-based designs more approachable. They do this by summarising model recommendations based on possible outcomes into simple pathways of dose decisions. They also can be used by the statistician to help calibrate the model and any design specifications. In particular, this helps with implementing stopping rules and investigating how escalation occurs. There is also a potential operational upside where DTPs can aid the running of a trial. By looking ahead there may be instances where regardless of any outcomes observed on the trial the dose-level won't change, in scenarios like this the need for a statistician may be lessened. </w:t>
+      </w:r>
+    </w:p>
+    <w:p/>
+    <w:p>
+      <w:r>
+        <w:t xml:space="preserve">DTPs can also be implemented as a visualisation tool to help visualise all the pathways in advance. This may have benefits in terms of raising any imminent safety concerns if certain pathways are followed. They can also be used throughout a trial's life cycle at safety committee meetings to discuss potential doses for future cohorts of patients. They are also very adaptive and are able to handle many challenging circumstances such as a change in cohort size or a patient receiving an incorrect dose. If these circumstances were to occur new DTPs could simply be calculated to account for any trial deviations. Although this is not an exclusive feature of DTPs, they are only capable of handling these scenarios because they can be accounted for in model-based designs like the CRM. </w:t>
+      </w:r>
+    </w:p>
+    <w:p/>
     <w:p>
       <w:r>
         <w:t xml:space="preserve">A lot of this chapter focused on providing examples of how DTPs could be implemented specifically for a CRM design. However, the concept can easily be applied to many other model-based dose-finding trial designs such as BOIN and </w:t>
@@ -1547,300 +1642,123 @@
       </w:r>
       <w:proofErr w:type="spellEnd"/>
       <w:r>
-        <w:t xml:space="preserve"> and even the 3+3. Implementation of these DTPs is relatively simple as well with the escalation package by Brock. It should be noted, as mentioned above, some of the flexibility of DTPs is due to the underlying designs that are used to make them. So, some challenges may be found when producing DTPs for certain types of trial designs. </w:t>
-      </w:r>
-    </w:p>
-    <w:p>
-      <w:r>
-        <w:t>It is clear that the inclusion and use of DTPs is a net positive for dose-finding trials, not just in their design but also during the running of the trial. In the discussion section of the Yap et al. paper which first introduce</w:t>
-      </w:r>
-      <w:r>
-        <w:t>s</w:t>
-      </w:r>
-      <w:r>
-        <w:t xml:space="preserve"> the idea</w:t>
-      </w:r>
-      <w:r>
-        <w:t>,</w:t>
-      </w:r>
-      <w:r>
-        <w:t xml:space="preserve"> there is some mention of applying DTPs to TITE-CRMs. They mention the problems with patients having either partial or full tolerance and how DTPs may differ depend</w:t>
-      </w:r>
-      <w:r>
-        <w:t>ing</w:t>
-      </w:r>
-      <w:r>
-        <w:t xml:space="preserve"> on how much follow-up time they achieve. One recommendation they gave was to produce the CRM equivalent DTPs, this would be useful during design stages to assess whether dose-decisions change with full or partial information. </w:t>
-      </w:r>
-    </w:p>
+        <w:t xml:space="preserve"> and even the 3+3. Implementation of these DTPs is relatively simple as well with the escalation package by Brock \cite{brockModularApproachDose2020}. It should be noted, as mentioned above, some of the flexibility of DTPs is due to the underlying designs that are used to make them. So, some challenges may be found when producing DTPs for certain types of trial designs. </w:t>
+      </w:r>
+    </w:p>
+    <w:p/>
     <w:p>
       <w:r>
         <w:lastRenderedPageBreak/>
-        <w:t>Our work agrees with what Yap et al. originally theorised. Extending DTPs to a TITE-CRM is problematic. Firstly, due to the idea of partial tolerances, trying to account for every possibility and time</w:t>
-      </w:r>
-      <w:r>
-        <w:t xml:space="preserve"> </w:t>
-      </w:r>
-      <w:r>
-        <w:t>point a patient hasn't had a toxicity is an exponentially increasing problem. The complexity of DTPs is intrinsically linked to patients with partial tolerances as to fully build out the TITE</w:t>
-      </w:r>
-      <w:r>
-        <w:t>-</w:t>
-      </w:r>
-      <w:r>
-        <w:t>DTP you need to calculate every possible time</w:t>
-      </w:r>
-      <w:r>
-        <w:t xml:space="preserve"> </w:t>
-      </w:r>
-      <w:r>
-        <w:t xml:space="preserve">point at which that patient could be observed. Then also for cohorts of more than one patient, considering the outcome where both patients experience a partial tolerance exponentially increases the number of pathways. We demonstrated that by showing the different potential DTPs for cohorts of patients from sizes one to two to three and how the number of pathways kept increasing with each iteration. </w:t>
-      </w:r>
-    </w:p>
-    <w:p>
-      <w:r>
-        <w:t>We also found the TITE-CRM to have small inconsistencies when escalating doses. In some instances</w:t>
-      </w:r>
-      <w:r>
-        <w:t>,</w:t>
-      </w:r>
-      <w:r>
-        <w:t xml:space="preserve"> different dose</w:t>
-      </w:r>
-      <w:r>
-        <w:t xml:space="preserve"> </w:t>
-      </w:r>
-      <w:r>
-        <w:t xml:space="preserve">decisions were being made based on the split of follow-up time between patients for the same overall combined follow-up time. So, in our final example and TITE-DTP for a cohort of three </w:t>
-      </w:r>
-      <w:r>
-        <w:t xml:space="preserve">patients </w:t>
-      </w:r>
-      <w:r>
-        <w:t xml:space="preserve">we saw different recommendations when the combined amount of follow-up time between the three patients was 24, 25 or 26 days dependent on how those were split between the patients. It's not entirely obvious why this occurs, except there must exist some threshold where the TITE-CRM will escalate once one individual patient has enough follow-up and hence enough weighting. </w:t>
-      </w:r>
-    </w:p>
-    <w:p>
-      <w:r>
-        <w:t>The examples of TITE-DTPs we provided were for only one cohort as well. Obviously</w:t>
-      </w:r>
-      <w:r>
-        <w:t>,</w:t>
-      </w:r>
-      <w:r>
-        <w:t xml:space="preserve"> this becomes more and more difficult to deal with as we add in extra patients and cohorts. It's also not as trivial as just presenting a summary table </w:t>
-      </w:r>
-      <w:r>
-        <w:t>as</w:t>
-      </w:r>
-      <w:r>
-        <w:t xml:space="preserve"> we did for the first cohort as well. Any additional cohort will have to take into account not only partial tolerance events from the new cohort but would have to consider every remaining possible partial tolerance event from a previous cohort. Consider one pathway from a cohort of three, N(31)N(23)N(9), all patients here experienced a partial tolerance and as their combined follow-up time adds up to 63 days we can see from the TITE-DTP in Table </w:t>
-      </w:r>
-      <w:r>
-        <w:t>6</w:t>
-      </w:r>
-      <w:r>
-        <w:t xml:space="preserve"> the dose recommendation would be dose-level 5. If we were to then recruit cohort 2 to dose-level 5 and attempt to produce more pathways we would need to check combinations for each possible amount of remaining follow-up time for the patients in the previous cohort as well as the full 35 days for each of the three new patients. So, this can essentially be thought of as a cohort of six, where some patients already have some data available. Equation </w:t>
-      </w:r>
-      <w:r>
-        <w:t>6</w:t>
-      </w:r>
-      <w:r>
-        <w:t xml:space="preserve"> can then be used to give us a rough estimate of how many combinations need to be considered. For a cohort of 6 patients with 35 days of follow-up</w:t>
-      </w:r>
-      <w:r>
-        <w:t>,</w:t>
-      </w:r>
-      <w:r>
-        <w:t xml:space="preserve"> the number of combinations is $1 \times 10^{41}$. Now since we already have some data a few of these combinations are redundant but that is still an astronomical amount of pathways (for context the universe is approximately $4.3 \times 10^{17}$ seconds old). </w:t>
-      </w:r>
-    </w:p>
-    <w:p>
-      <w:r>
-        <w:t>One way in which TITE-DTPs could work with multiple cohorts would be if previous cohorts were completed and had full information. That data could go directly into the model and you wouldn't need to consider any previous partial tolerances. When a dose decision for cohort 2 is made on partial information from cohort 1, TITE-DTPs could be created showing outcomes for cohort 3 that assume cohort 1 has full information. In practice</w:t>
-      </w:r>
-      <w:r>
-        <w:t>,</w:t>
-      </w:r>
-      <w:r>
-        <w:t xml:space="preserve"> this may very much be the case as well depending on factors such as recruitment time and the follow-up period. </w:t>
-      </w:r>
-    </w:p>
-    <w:p>
-      <w:r>
-        <w:t>The way DTPs are calculated the outcomes are specified and then entered into the model and then the recommended dose based on those is extracted. Those values are then used to construct the DTPs. That means for each outcome we have to specify an individual model. So, earlier in the chapter when there</w:t>
-      </w:r>
-      <w:r>
-        <w:t xml:space="preserve"> were</w:t>
-      </w:r>
-      <w:r>
-        <w:t xml:space="preserve"> 64 pathways 64 models were fitted and in the example of TITE-DTPs for a cohort of 3 we had 8436. As you increase the cohort size and the number of patients or the </w:t>
-      </w:r>
-      <w:r>
-        <w:t>number</w:t>
-      </w:r>
-      <w:r>
-        <w:t xml:space="preserve"> of follow-up days in the trial, the number of pathways increase</w:t>
-      </w:r>
-      <w:r>
-        <w:t>s</w:t>
-      </w:r>
-      <w:r>
-        <w:t xml:space="preserve"> hence the number of models required to compute the DTP increase and the more models required the more computing time is needed. One </w:t>
+        <w:t xml:space="preserve">It is clear that the inclusion and use of DTPs is a net positive for dose-finding trials, not just in their design but also during the running of the trial. In the discussion section of the Yap et al. \cite{yapDoseTransitionPathways2017} paper which first introduces the idea, there is some mention of applying DTPs to TITE-CRMs. They mention the problems with patients having either partial or full tolerance and how DTPs may differ depending on how much follow-up time they achieve. One recommendation they gave was to produce the CRM equivalent DTPs, this would be useful during design stages to assess whether dose decisions change with full or partial information. </w:t>
+      </w:r>
+    </w:p>
+    <w:p/>
+    <w:p>
+      <w:r>
+        <w:t xml:space="preserve">Our work agrees with what Yap et al. \cite{yapDoseTransitionPathways2017} originally theorised. Extending DTPs to a TITE-CRM is problematic. Firstly, due to the idea of partial tolerances, trying to account for every possibility and time point a patient hasn't had a toxicity is an exponentially increasing problem. The complexity of DTPs is intrinsically linked to patients with partial tolerances as to fully build out the TITE-DTP you need to calculate every possible time point at which that patient could be observed. Then also for cohorts of more than one patient, considering the outcome where both patients experience a partial tolerance exponentially increases the number of pathways. We demonstrated that by showing the different potential DTPs for cohorts of patients from sizes one to two to three and how the number of pathways kept increasing with each iteration. </w:t>
+      </w:r>
+    </w:p>
+    <w:p/>
+    <w:p>
+      <w:r>
+        <w:t>We also found the TITE-CRM to have small inconsistencies when escalating doses. In some instances, different dose decisions were being made based on the split of follow-up time between patients for the same overall combined follow-up time. So, in our examples and TITE-DTPs for a cohort of two or three patients we saw different recommendations when the combined amount of follow-up time between the three patients was 20 and 21 days dependent on how those were split between the patients. We have shown this is dependent on the model parameter and that different combinations of follow-up times produce different estimates of the parameter due to the likelihood function. The model parameter $\beta$ can take any real value. As such there are specific boundaries or thresholds that exist at which the dose-decision will change dependent on the value of $\beta$. However, trying to strictly define these as a specific value is difficult as the way a dose is selected is based on the smallest difference between the estimated probability of toxicity at that dose and the target toxicity level. This difference can be infinitesimally small and as that tends to zero the value of $\beta$ which leads to that small difference tends to a specific boundary/threshold value. However, we can define a two values for $\beta$ at each adjoining dose-level to say a value above will result in the higher dose being recommended and a value below the other value will mean the lower dose is recommended.</w:t>
+      </w:r>
+    </w:p>
+    <w:p/>
+    <w:p>
+      <w:r>
+        <w:t xml:space="preserve">Understanding this exact boundary is not paramount as in a practical setting due to the observation window or the number of patients you have you may not get close to that specific value of $\beta$ where the dose decision changes. As with our examples where values of $\beta$ below 0.1492 resulted in a dose-recommendation of dose-level 4 and any value above 0.1493 resulted in dose-level 5 being recommended. We saw this corresponded with combined follow-up times between 20 and 21 days. Understanding the exact combination of follow-up days for patients that lead to a dose decision is important to help us construct the TITE-DTPs. This is another advantage of DTPs in a TITE setting as they allow us to see exactly what amount of data we need to observe for specific decisions to be made. This may be helpful in practice when it comes to timing analyses for dose-decisions as it </w:t>
       </w:r>
       <w:r>
         <w:lastRenderedPageBreak/>
-        <w:t>way around this may be to stop computing once a dose-decision threshold is reached. This specifically relates to any outcomes where a partial tolerance occurs.  In the TITE-DTP example for the NNN outcome</w:t>
-      </w:r>
-      <w:r>
-        <w:t>,</w:t>
-      </w:r>
-      <w:r>
-        <w:t xml:space="preserve"> we see anything </w:t>
-      </w:r>
-      <w:r>
-        <w:t>greater</w:t>
-      </w:r>
-      <w:r>
-        <w:t xml:space="preserve"> </w:t>
-      </w:r>
-      <w:r>
-        <w:t>than 27 days of</w:t>
-      </w:r>
-      <w:r>
-        <w:t xml:space="preserve"> combined follow-up recommends dose-level 5, We could incorporate a rule into our code that checks after each combination of follow-up days if the recommended dose changes and remains the same across every permutation of follow-up time across the patients DTPs would stop being calculated and you can assume the recommended dose will be the same. That's to say in this scenario for every combination of the three patients</w:t>
-      </w:r>
-      <w:r>
-        <w:t>'</w:t>
-      </w:r>
-      <w:r>
-        <w:t xml:space="preserve"> follow-up time that adds up to 27 the model recommends dose-level 5 so we can assume that for any additional follow-up time</w:t>
-      </w:r>
-      <w:r>
-        <w:t>,</w:t>
-      </w:r>
-      <w:r>
-        <w:t xml:space="preserve"> the model will make the same recommendation as that is the maximum dose. This could cut</w:t>
-      </w:r>
-      <w:r>
-        <w:t xml:space="preserve"> </w:t>
-      </w:r>
-      <w:r>
-        <w:t xml:space="preserve">down computing time on thousands of additional pathways depending on the scenario and context. </w:t>
-      </w:r>
-    </w:p>
-    <w:p>
-      <w:r>
-        <w:t>An alternative method of producing TITE-DTPs may be to use patients</w:t>
-      </w:r>
-      <w:r>
-        <w:t>'</w:t>
-      </w:r>
-      <w:r>
-        <w:t xml:space="preserve"> weight as a reference instead of their follow-up time. Even though</w:t>
-      </w:r>
-      <w:r>
-        <w:t xml:space="preserve"> </w:t>
-      </w:r>
-      <w:r>
-        <w:t>weight is a function of follow-up time it might make presenting the TITE-DTPs simpler. A set of weights could be specified and pathways for those could be calculated instead. So rather than calculating pathways for N(1), N(2), ..., N(34), N you just calculate pathways when a patient is at 25\%, 50\%, 75\% and 100\% weighting. The issue with this is in order to make it interpretable you would have to back</w:t>
-      </w:r>
-      <w:r>
-        <w:t>-</w:t>
-      </w:r>
-      <w:r>
-        <w:t xml:space="preserve">transform the weighting. So in our example with a 35 day follow-up period and a linear weight function weightings of 25\%, 50\%, 75\% and 100\% would correspond to 8.75, 17.5, 26.25, and 35 days respectively. This might not be intuitive but it is one way to reduce the number of potential pathways. </w:t>
-      </w:r>
-      <w:r>
-        <w:t>For</w:t>
-      </w:r>
-      <w:r>
-        <w:t xml:space="preserve"> cohorts of two or more where multiple patients are experiencing partial tolerance rather than looking at every possible combination you could just look at specific weightings. For example</w:t>
-      </w:r>
-      <w:r>
-        <w:t>,</w:t>
-      </w:r>
-      <w:r>
-        <w:t xml:space="preserve"> what is the pathway when both patients are at 50\% weight, or perhaps when one is at 75\% and the other at 25\%.  </w:t>
-      </w:r>
-    </w:p>
-    <w:p>
-      <w:r>
-        <w:t>As Yap et al</w:t>
-      </w:r>
-      <w:r>
-        <w:t xml:space="preserve"> </w:t>
-      </w:r>
-      <w:r>
-        <w:t>suggested perhaps the easiest approach is just to assume that full tolerance will be achieved and calculate DTPs from that viewpoint. So treat the trial like a CRM and give full weighting to all the patients. This could be used as an alternative and a way to compare dose</w:t>
-      </w:r>
-      <w:r>
-        <w:t xml:space="preserve"> </w:t>
-      </w:r>
-      <w:r>
-        <w:t>decisions made on partial information versus full information. This comparison was also made in our example and we saw how some decisions may change with only partial information. During the design stage of a trial</w:t>
-      </w:r>
-      <w:r>
-        <w:t>,</w:t>
-      </w:r>
-      <w:r>
-        <w:t xml:space="preserve"> this may be useful in helping determine the length of any potential observation window and how dose</w:t>
-      </w:r>
-      <w:r>
-        <w:t xml:space="preserve"> </w:t>
-      </w:r>
-      <w:r>
-        <w:t xml:space="preserve">decisions may change during it.  </w:t>
-      </w:r>
-    </w:p>
-    <w:p>
-      <w:r>
-        <w:t>In order to demonstrate TITE-DTPs we have used a relatively simple TITE-CRM trial design that doesn't include any stopping rules. Changes to any of the specification</w:t>
-      </w:r>
-      <w:r>
-        <w:t>s</w:t>
-      </w:r>
-      <w:r>
-        <w:t xml:space="preserve"> or the inclusion of stopping rules would alter the results we produced. The observation window of 35 days that we selected was also fairly arbitrary and as discussed previously any significant increase </w:t>
-      </w:r>
-      <w:r>
-        <w:t>in</w:t>
-      </w:r>
-      <w:r>
-        <w:t xml:space="preserve"> this value will drastically increase the number of pathways that need to be calculated. Along with that we also used a simple linear weight function. A more complex weight function would also alter the results of our pathways and depending on its complexity different features may emerge such as the inconsistencies we found.</w:t>
-      </w:r>
-    </w:p>
-    <w:p>
-      <w:r>
-        <w:t>Overall it is possible to produce TITE-DTPs but it heavily depends on the number of days that patients can have a partial tolerance. It also depends on the size of the cohort you are evaluating. There are also some practical suggestions for how TITE-DTPs could be used during a trials design as well as it is running. Based on all these factors it appears problematic to produce TITE-DTPs for more than one cohort at a time and this will only be feasible during a trial if you can assume complete information on previous cohorts. Ultimately TITE-DTP</w:t>
-      </w:r>
-      <w:r>
-        <w:t>s</w:t>
-      </w:r>
-      <w:r>
-        <w:t xml:space="preserve"> </w:t>
-      </w:r>
-      <w:r>
-        <w:t>are</w:t>
-      </w:r>
-      <w:r>
-        <w:t xml:space="preserve"> still able to achieve the same aims as DTP except its ability to look ahead is a lot less. Statisticians should attempt to produce them wherever possible. </w:t>
+        <w:t xml:space="preserve">may be beneficial to observe patients for a few extra days in order to escalate to a higher doses. Whilst this may be a rare occurrence in an actual trial it will still be beneficial to be aware that his problem could arise and develop a plan ahead of time to deal with it. </w:t>
+      </w:r>
+    </w:p>
+    <w:p/>
+    <w:p>
+      <w:r>
+        <w:t xml:space="preserve">It is also important to note that this inconsistency may change how we intuitively interpret patients weighting in a TITE-CRM, specifically with a linear weight function. Through our examples we have shown that follow-up time between patients at the same dose-levels is not equally weighted. We saw that for the same combination of follow-up time different dose recommendation were being made based on the split of follow-up time between the patients. Even in instances where different dose-recommendations weren't being made we still saw different estimates of $\beta$ for different combinations of the same total. An extensive review of the literature has not been conducted however we do not think that this issue with the TITE-CRM has been highlighted previously, this may also extend to other methodology which implements a TITE component. </w:t>
+      </w:r>
+    </w:p>
+    <w:p/>
+    <w:p>
+      <w:r>
+        <w:t>Further work may be done to explore this issue and the idea of TITE-DTPs. Here we have only looked at a relatively simple example using a TITE-CRM with a power model and a linear weight function. A more complex weight function could further highlight this issue. For example if more weight is given to patients early in the observation window, the effect we observed in our example may be further exaggerated. Our example design did not make use of any stopping rules or rules about skipping doses. Changes to any of the specifications or the inclusion of stopping rules would alter the results we produced. The observation window of 35 days that we selected was also fairly arbitrary and as discussed previously any significant increase in this value will drastically increase the number of pathways that need to be calculated. We only looked at patients at the start of the trial all of whom received the same dose-level. An additional approach would be to look at the pathways halfway through the trial assuming previous patients had been fully observed so we wouldn't have to consider multiple pathways from that data. Looking into a more complex example and multiple scenarios to see if TITE-DTPs still behave as we have described would be beneficial to validate the work we have already done as well as highlight any different features that may emerge such as the inconsistency with weighting that we found.</w:t>
+      </w:r>
+    </w:p>
+    <w:p/>
+    <w:p>
+      <w:r>
+        <w:t>The examples of TITE-DTPs we provided were for only one cohort as well. Obviously, this becomes more and more difficult to deal with as we add in extra patients and cohorts. It's also not as trivial as just presenting a summary table as we did for the first cohort as well. Any additional cohort will have to take into account not only partial tolerance events from the new cohort but would have to consider every remaining possible partial tolerance event from a previous cohort. Consider one pathway from a cohort of three, N(31)N(23)N(9), all patients here experienced a partial tolerance and as their combined follow-up time adds up to 63 days we can see from the TITE-DTP in Table \ref{tab_tite-dtp:TITEDTP_c3_Sum} the dose recommendation would be dose-level 5. If we were to then recruit cohort 2 to dose-level 5 and attempt to produce more pathways we would need to check combinations for each possible amount of remaining follow-up time for the patients in the previous cohort as well as the full 35 days for each of the three new patients. So, this can essentially be thought of as a cohort of six, where some patients already have some data available. Equation \ref{</w:t>
+      </w:r>
+      <w:proofErr w:type="spellStart"/>
+      <w:r>
+        <w:t>eq_tite-dtp:combinations</w:t>
+      </w:r>
+      <w:proofErr w:type="spellEnd"/>
+      <w:r>
+        <w:t xml:space="preserve">} can then be used to give us a rough estimate of how many combinations need to be considered. For a cohort of 6 patients with 35 days of follow-up, the </w:t>
       </w:r>
       <w:r>
         <w:lastRenderedPageBreak/>
-        <w:t>However</w:t>
-      </w:r>
-      <w:r>
-        <w:t>,</w:t>
-      </w:r>
-      <w:r>
-        <w:t xml:space="preserve"> if the scenario or trial parameters mean the TITE-DTPs is too complicated they may be more of a hindrance than a</w:t>
-      </w:r>
-      <w:r>
-        <w:t xml:space="preserve"> benefit</w:t>
-      </w:r>
-      <w:r>
-        <w:t>.</w:t>
+        <w:t xml:space="preserve">number of combinations is $1 \times 10^{41}$. Now since we already have some data a few of these combinations are redundant but that is still an astronomical amount of pathways (for context the universe is approximately $4.3 \times 10^{17}$ seconds old). </w:t>
+      </w:r>
+    </w:p>
+    <w:p/>
+    <w:p>
+      <w:r>
+        <w:t xml:space="preserve">The TITE-CRM was originally designed to work without the use of cohorts. The idea was that patients could be recruited into the trial continually and they would be allocated a dose-level based on data from patients already in the trial. As those patients already in the trial may not have completed their DLT observation window they would be partially weighted using the idea of them having achieved a partial tolerance. As recruitment to a clinical trial may not be consistent or predictable this made it possible not pause recruitment in a dose-finding trial which would typically have to be done whilst a cohort was being observed for DLTs. However, in a practical setting and with guidance from regulators it may not always be possible to run trials in this manner. In order to make a dose-decision data may have to be source verified and cleaned. A report and analysis will have to be produced and  used to make a dose-decision which is then discussed with an independent committee. This process may take weeks and recruitment may have to be paused to allow for this to occur before the next patient is recruited. </w:t>
+      </w:r>
+      <w:proofErr w:type="spellStart"/>
+      <w:r>
+        <w:t>Werkhoven</w:t>
+      </w:r>
+      <w:proofErr w:type="spellEnd"/>
+      <w:r>
+        <w:t xml:space="preserve"> et al. \cite{vanwerkhovenPracticalitiesRunningEarlyphase2020} provide a full discussion on the practicalities of running a TITE-CRM and the challenges it raises. However, the TITE-CRM still remains useful as we can have long observation windows to monitor late-onset toxicities and still make dose-decisions whilst observing patients (Like we have done in Chapter \ref{Adept} for the </w:t>
+      </w:r>
+      <w:proofErr w:type="spellStart"/>
+      <w:r>
+        <w:t>ADePT</w:t>
+      </w:r>
+      <w:proofErr w:type="spellEnd"/>
+      <w:r>
+        <w:t>-DDR trial). As such TITE-DTPs can still be a useful tool.</w:t>
+      </w:r>
+    </w:p>
+    <w:p/>
+    <w:p>
+      <w:r>
+        <w:t xml:space="preserve">One way in which TITE-DTPs could work with multiple cohorts would be if previous cohorts were completed and had full information. That data could go directly into the model and you wouldn't need to consider any previous partial tolerances. When a dose decision for cohort 2 is made on partial information from cohort 1, TITE-DTPs could be created showing outcomes for cohort 3 that assume cohort 1 has full information. In practice, this may very much be the case as well depending on factors such as recruitment time and the follow-up period. </w:t>
+      </w:r>
+    </w:p>
+    <w:p/>
+    <w:p/>
+    <w:p>
+      <w:r>
+        <w:t xml:space="preserve">The way DTPs are calculated the outcomes are specified and then entered into the model and then the recommended dose based on those is extracted. Those values are then used to construct the DTPs. That means for each outcome we have to specify an individual model. So, earlier in the chapter when there were 64 pathways 64 models were fitted and in the example of TITE-DTPs for a cohort of 3 we had 8436. As you increase the cohort size and the number of patients or the number of follow-up days in the trial, the number of pathways increases hence the number of models required to compute the DTP increase and the more models required the more computing time is needed. One way around this may be to stop computing once a dose-decision threshold is reached. This specifically relates to any outcomes where a partial tolerance occurs.  In the TITE-DTP example for the NNN outcome, we see anything after 27 days of combined follow-up recommends dose-level 5, We could incorporate a rule into our code that checks after each combination of follow-up days if the recommended dose changes and remains the same across every permutation of follow-up time across the patients DTPs would stop being calculated and you can assume the recommended dose will be the same. That's to say in this scenario for every combination of the three patients' follow-up time that adds up to 27 the model recommends dose-level 5 so we can assume that for any </w:t>
+      </w:r>
+      <w:r>
+        <w:lastRenderedPageBreak/>
+        <w:t xml:space="preserve">additional follow-up time the model will make the same recommendation as that is the maximum dose. This could cut down computing time on thousands of additional pathways depending on the scenario and context. </w:t>
+      </w:r>
+    </w:p>
+    <w:p/>
+    <w:p>
+      <w:r>
+        <w:t xml:space="preserve">An alternative method of producing TITE-DTPs may be to use patients' weight as a reference instead of their follow-up time. Even though weight is a function of follow-up time it might make presenting the TITE-DTPs simpler. A set of weights could be specified and pathways for those could be calculated instead. So rather than calculating pathways for N(1), N(2), ..., N(34), N you just calculate pathways when a patient is at 25\%, 50\%, 75\% and 100\% weighting. The issue with this is in order to make it interpretable you would have to back-transform the weighting. So in our example with a 35 day follow-up period and a linear weight function weightings of 25\%, 50\%, 75\% and 100\% would correspond to 8.75, 17.5, 26.25, and 35 days respectively. This might not be intuitive but it is one way to reduce the number of potential pathways. For cohorts of two or more where multiple patients are experiencing partial tolerance rather than looking at every possible combination you could just look at specific weightings. For example what is the pathway when both patients are at 50\% weight, or perhaps when one is at 75\% and the other at 25\%.  </w:t>
+      </w:r>
+    </w:p>
+    <w:p/>
+    <w:p>
+      <w:r>
+        <w:t xml:space="preserve">As Yap et al. \cite{yapDoseTransitionPathways2017} suggested perhaps the easiest approach is just to assume that full tolerance will be achieved and calculate DTPs from that viewpoint. So treat the trial like a CRM and give full weighting to all the patients. This could be used as an alternative and a way to compare dose decisions made on partial information versus full information. This comparison was also made in our example and we saw how some decisions may change with only partial information. During the design stage of a trial, this may be useful in helping determine the length of any potential observation window and how dose decisions may change during it.  </w:t>
+      </w:r>
+    </w:p>
+    <w:p/>
+    <w:p>
+      <w:r>
+        <w:t>Overall it is possible to produce TITE-DTPs but it heavily depends on the number of days that patients can have a partial tolerance. It also depends on the size of the cohort you are evaluating. There are also some practical suggestions for how TITE-DTPs could be used during a trials design as well as it is running. Based on all these factors it appears problematic to produce TITE-DTPs for more than one cohort at a time and this will only be feasible during a trial if you can assume complete information on previous cohorts. Ultimately TITE-DTPs are still able to achieve the same aims as DTP except its ability to look ahead is a lot less. Statisticians should attempt to produce them wherever possible. However, if the scenario or trial parameters mean the TITE-DTPs is too complicated they may be more of a hindrance than a benefit.</w:t>
       </w:r>
     </w:p>
     <w:p/>

</xml_diff>